<commit_message>
Update Samalas Unorganised Reading.docx
</commit_message>
<xml_diff>
--- a/Initial_Research/Samalas Unorganised Reading.docx
+++ b/Initial_Research/Samalas Unorganised Reading.docx
@@ -186,347 +186,385 @@
       <w:r>
         <w:t xml:space="preserve">refer to 1258 as </w:t>
       </w:r>
+      <w:proofErr w:type="spellStart"/>
       <w:r>
         <w:rPr>
           <w:i/>
           <w:iCs/>
         </w:rPr>
-        <w:t xml:space="preserve">munkeliar </w:t>
-      </w:r>
-      <w:r>
-        <w:t xml:space="preserve">(dark year) suggesting dense dust veil. In England (Chronicle of John de Taxster) and Italy (Annales Ianuenses) a very dark lunar eclipse is also recorded for 1258. In Japan, </w:t>
-      </w:r>
+        <w:t>munkeliar</w:t>
+      </w:r>
+      <w:proofErr w:type="spellEnd"/>
       <w:r>
         <w:rPr>
           <w:i/>
           <w:iCs/>
         </w:rPr>
-        <w:t xml:space="preserve">Mirror of the East </w:t>
-      </w:r>
-      <w:r>
-        <w:t>reports a wet, cold summer accompanied by heavy rainfall and strong winds. But contemporary sources limited beyond Europe.</w:t>
-      </w:r>
-      <w:r>
         <w:t xml:space="preserve"> </w:t>
       </w:r>
-    </w:p>
-    <w:p>
-      <w:pPr>
-        <w:pStyle w:val="ListParagraph"/>
-        <w:numPr>
-          <w:ilvl w:val="0"/>
-          <w:numId w:val="1"/>
-        </w:numPr>
-      </w:pPr>
-      <w:r>
-        <w:t>Use tree-ring network to show average surface cooling of -0.7C in 1258 and -1.2C in 1259.</w:t>
-      </w:r>
-    </w:p>
-    <w:p>
-      <w:pPr>
-        <w:pStyle w:val="ListParagraph"/>
-        <w:numPr>
-          <w:ilvl w:val="0"/>
-          <w:numId w:val="1"/>
-        </w:numPr>
-      </w:pPr>
-      <w:r>
-        <w:t xml:space="preserve">Use tree-ring network and ice core </w:t>
-      </w:r>
-      <w:r>
-        <w:rPr>
-          <w:rFonts w:cstheme="minorHAnsi"/>
-        </w:rPr>
-        <w:t>δ</w:t>
-      </w:r>
-      <w:r>
-        <w:t>18O records to determine heterogeneity of NH summer cooling: cooling of -1.4 to -2C over Siberia and western Europe (associated with frost rings). In contrast in Quebec, Alaska, and Scandinavia cooling is limited – suggests internal climate variability outweighed volcanic forcing. Warm anomalies in Alaska (+0.3C) could be due to positive ENSO phase (El Nino likely to occur 1-2 years after an eruption). El Nino conditions inferred from tree-ring and sediment proxies for 1258/59.</w:t>
-      </w:r>
-    </w:p>
-    <w:p>
-      <w:pPr>
-        <w:pStyle w:val="ListParagraph"/>
-        <w:numPr>
-          <w:ilvl w:val="0"/>
-          <w:numId w:val="1"/>
-        </w:numPr>
-      </w:pPr>
-      <w:r>
-        <w:t>All sources agree on reduction in climate anomalies by 1260-61</w:t>
-      </w:r>
-      <w:r>
-        <w:t xml:space="preserve"> (disagrees with models that exclude aerosol microphysics).</w:t>
-      </w:r>
-    </w:p>
-    <w:p>
-      <w:pPr>
-        <w:pStyle w:val="ListParagraph"/>
-        <w:numPr>
-          <w:ilvl w:val="0"/>
-          <w:numId w:val="1"/>
-        </w:numPr>
-      </w:pPr>
-      <w:r>
-        <w:t>Cooling is comparable to 1453, 1601, and 1816 – but Samalas released more sulphur? Cooling not linear with sulphur emissions.</w:t>
-      </w:r>
-    </w:p>
-    <w:p>
-      <w:pPr>
-        <w:pStyle w:val="ListParagraph"/>
-        <w:numPr>
-          <w:ilvl w:val="0"/>
-          <w:numId w:val="1"/>
-        </w:numPr>
-      </w:pPr>
-      <w:r>
-        <w:t>Aggravated ongoing famines in Western Europe and Japan</w:t>
-      </w:r>
-    </w:p>
-    <w:p>
-      <w:pPr>
-        <w:rPr>
-          <w:sz w:val="28"/>
-          <w:szCs w:val="28"/>
-        </w:rPr>
-      </w:pPr>
-      <w:r>
-        <w:rPr>
-          <w:sz w:val="28"/>
-          <w:szCs w:val="28"/>
-        </w:rPr>
-        <w:t>(Lavigne et al., 2013)</w:t>
-      </w:r>
-    </w:p>
-    <w:p>
-      <w:pPr>
-        <w:pStyle w:val="ListParagraph"/>
-        <w:numPr>
-          <w:ilvl w:val="0"/>
-          <w:numId w:val="2"/>
-        </w:numPr>
-      </w:pPr>
-      <w:r>
-        <w:t>Largest volcanic sulphur release of the past 7,000 yrs</w:t>
-      </w:r>
-    </w:p>
-    <w:p>
-      <w:pPr>
-        <w:pStyle w:val="ListParagraph"/>
-        <w:numPr>
-          <w:ilvl w:val="0"/>
-          <w:numId w:val="2"/>
-        </w:numPr>
-      </w:pPr>
-      <w:r>
-        <w:t>First identified Samalas</w:t>
-      </w:r>
-      <w:r>
-        <w:t xml:space="preserve"> volcano as source of 1257 eruption (Samalas Volcano</w:t>
-      </w:r>
-      <w:r>
-        <w:t>/ Sega</w:t>
-      </w:r>
-      <w:r>
-        <w:t>ra Anak caldera</w:t>
-      </w:r>
-      <w:r>
-        <w:t>, Lombok Island, Indonesia)</w:t>
-      </w:r>
-    </w:p>
-    <w:p>
-      <w:pPr>
-        <w:pStyle w:val="ListParagraph"/>
-        <w:numPr>
-          <w:ilvl w:val="0"/>
-          <w:numId w:val="2"/>
-        </w:numPr>
-      </w:pPr>
-      <w:r>
-        <w:t>40</w:t>
-      </w:r>
-      <w:r>
-        <w:t xml:space="preserve">.2 +/-3 </w:t>
-      </w:r>
-      <w:r>
-        <w:t xml:space="preserve">km3 DRE of </w:t>
-      </w:r>
-      <w:r>
-        <w:t xml:space="preserve">magma </w:t>
-      </w:r>
-      <w:r>
-        <w:t>was deposited</w:t>
-      </w:r>
-    </w:p>
-    <w:p>
-      <w:pPr>
-        <w:pStyle w:val="ListParagraph"/>
-        <w:numPr>
-          <w:ilvl w:val="0"/>
-          <w:numId w:val="2"/>
-        </w:numPr>
-      </w:pPr>
-      <w:r>
-        <w:t>Eruption column of 43km</w:t>
-      </w:r>
-      <w:r>
-        <w:t xml:space="preserve"> (+/-</w:t>
-      </w:r>
-      <w:r>
-        <w:t>8.6</w:t>
-      </w:r>
-      <w:r>
-        <w:t>km)</w:t>
-      </w:r>
-      <w:r>
-        <w:t xml:space="preserve"> – </w:t>
-      </w:r>
-      <w:r>
-        <w:t>calculated from contour maps of lithic and pumice clasts</w:t>
-      </w:r>
-      <w:r>
-        <w:t>. Also calculate MER, intensity, and duration</w:t>
-      </w:r>
-    </w:p>
-    <w:p>
-      <w:pPr>
-        <w:pStyle w:val="ListParagraph"/>
-        <w:numPr>
-          <w:ilvl w:val="0"/>
-          <w:numId w:val="2"/>
-        </w:numPr>
-      </w:pPr>
-      <w:r>
-        <w:t>Magnitude of 7 is a minimum estimate</w:t>
-      </w:r>
-      <w:r>
-        <w:t xml:space="preserve"> (see paper)</w:t>
-      </w:r>
-      <w:r>
-        <w:t xml:space="preserve">, </w:t>
-      </w:r>
-      <w:r>
-        <w:t>intensity of 12</w:t>
-      </w:r>
-    </w:p>
-    <w:p>
-      <w:pPr>
-        <w:pStyle w:val="ListParagraph"/>
-        <w:numPr>
-          <w:ilvl w:val="0"/>
-          <w:numId w:val="2"/>
-        </w:numPr>
-      </w:pPr>
-      <w:r>
-        <w:t>Pumice fallout deposits and PCDs</w:t>
-      </w:r>
-    </w:p>
-    <w:p>
-      <w:pPr>
-        <w:pStyle w:val="ListParagraph"/>
-        <w:numPr>
-          <w:ilvl w:val="0"/>
-          <w:numId w:val="2"/>
-        </w:numPr>
-      </w:pPr>
-      <w:r>
-        <w:t>Radiocarbon dating of charcoal confirms mid-13</w:t>
-      </w:r>
-      <w:r>
-        <w:rPr>
-          <w:vertAlign w:val="superscript"/>
-        </w:rPr>
-        <w:t>th</w:t>
-      </w:r>
-      <w:r>
-        <w:t xml:space="preserve"> </w:t>
-      </w:r>
-      <w:r>
-        <w:t>century</w:t>
-      </w:r>
-      <w:r>
-        <w:t xml:space="preserve"> eruption</w:t>
-      </w:r>
-      <w:r>
-        <w:t xml:space="preserve"> and glass </w:t>
-      </w:r>
-      <w:r>
-        <w:t>geochemistry</w:t>
-      </w:r>
-      <w:r>
-        <w:t xml:space="preserve"> matches Ice core </w:t>
-      </w:r>
-      <w:r>
-        <w:t xml:space="preserve">deposits </w:t>
-      </w:r>
-    </w:p>
-    <w:p>
-      <w:pPr>
-        <w:pStyle w:val="ListParagraph"/>
-        <w:numPr>
-          <w:ilvl w:val="0"/>
-          <w:numId w:val="2"/>
-        </w:numPr>
-      </w:pPr>
-      <w:r>
-        <w:t xml:space="preserve">Stratospheric sulphate load is two to eight times higher </w:t>
-      </w:r>
-      <w:r>
-        <w:t>than Tambora or Krakatoa respectively</w:t>
-      </w:r>
-    </w:p>
-    <w:p>
-      <w:pPr>
-        <w:pStyle w:val="ListParagraph"/>
-        <w:numPr>
-          <w:ilvl w:val="0"/>
-          <w:numId w:val="2"/>
-        </w:numPr>
-      </w:pPr>
-      <w:r>
-        <w:t>Interhemispheric transport of tephra and sulphate confirms low latitude eruption</w:t>
-      </w:r>
-    </w:p>
-    <w:p>
-      <w:pPr>
-        <w:pStyle w:val="ListParagraph"/>
-        <w:numPr>
-          <w:ilvl w:val="0"/>
-          <w:numId w:val="2"/>
-        </w:numPr>
+      <w:r>
+        <w:t xml:space="preserve">(dark year) suggesting dense dust veil. In England (Chronicle of John de </w:t>
+      </w:r>
+      <w:proofErr w:type="spellStart"/>
+      <w:r>
+        <w:t>Taxster</w:t>
+      </w:r>
+      <w:proofErr w:type="spellEnd"/>
+      <w:r>
+        <w:t xml:space="preserve">) and Italy (Annales </w:t>
+      </w:r>
+      <w:proofErr w:type="spellStart"/>
+      <w:r>
+        <w:t>Ianuenses</w:t>
+      </w:r>
+      <w:proofErr w:type="spellEnd"/>
+      <w:r>
+        <w:t xml:space="preserve">) a very dark lunar eclipse is also recorded for 1258. In Japan, </w:t>
+      </w:r>
+      <w:r>
         <w:rPr>
           <w:i/>
           <w:iCs/>
         </w:rPr>
-      </w:pPr>
-      <w:r>
+        <w:t xml:space="preserve">Mirror of the East </w:t>
+      </w:r>
+      <w:r>
+        <w:t>reports a wet, cold summer accompanied by heavy rainfall and strong winds. But contemporary sources limited beyond Europe.</w:t>
+      </w:r>
+      <w:r>
+        <w:t xml:space="preserve"> </w:t>
+      </w:r>
+    </w:p>
+    <w:p>
+      <w:pPr>
+        <w:pStyle w:val="ListParagraph"/>
+        <w:numPr>
+          <w:ilvl w:val="0"/>
+          <w:numId w:val="1"/>
+        </w:numPr>
+      </w:pPr>
+      <w:r>
+        <w:t>Use tree-ring network to show average surface cooling of -0.7C in 1258 and -1.2C in 1259.</w:t>
+      </w:r>
+    </w:p>
+    <w:p>
+      <w:pPr>
+        <w:pStyle w:val="ListParagraph"/>
+        <w:numPr>
+          <w:ilvl w:val="0"/>
+          <w:numId w:val="1"/>
+        </w:numPr>
+      </w:pPr>
+      <w:r>
+        <w:t xml:space="preserve">Use tree-ring network and ice core </w:t>
+      </w:r>
+      <w:r>
+        <w:rPr>
+          <w:rFonts w:cstheme="minorHAnsi"/>
+        </w:rPr>
+        <w:t>δ</w:t>
+      </w:r>
+      <w:r>
+        <w:t>18O records to determine heterogeneity of NH summer cooling: cooling of -1.4 to -2C over Siberia and western Europe (associated with frost rings). In contrast in Quebec, Alaska, and Scandinavia cooling is limited – suggests internal climate variability outweighed volcanic forcing. Warm anomalies in Alaska (+0.3C) could be due to positive ENSO phase (El Nino likely to occur 1-2 years after an eruption). El Nino conditions inferred from tree-ring and sediment proxies for 1258/59.</w:t>
+      </w:r>
+    </w:p>
+    <w:p>
+      <w:pPr>
+        <w:pStyle w:val="ListParagraph"/>
+        <w:numPr>
+          <w:ilvl w:val="0"/>
+          <w:numId w:val="1"/>
+        </w:numPr>
+      </w:pPr>
+      <w:r>
+        <w:t>All sources agree on reduction in climate anomalies by 1260-61</w:t>
+      </w:r>
+      <w:r>
+        <w:t xml:space="preserve"> (disagrees with models that exclude aerosol microphysics).</w:t>
+      </w:r>
+    </w:p>
+    <w:p>
+      <w:pPr>
+        <w:pStyle w:val="ListParagraph"/>
+        <w:numPr>
+          <w:ilvl w:val="0"/>
+          <w:numId w:val="1"/>
+        </w:numPr>
+      </w:pPr>
+      <w:r>
+        <w:t>Cooling is comparable to 1453, 1601, and 1816 – but Samalas released more sulphur? Cooling not linear with sulphur emissions.</w:t>
+      </w:r>
+    </w:p>
+    <w:p>
+      <w:pPr>
+        <w:pStyle w:val="ListParagraph"/>
+        <w:numPr>
+          <w:ilvl w:val="0"/>
+          <w:numId w:val="1"/>
+        </w:numPr>
+      </w:pPr>
+      <w:r>
+        <w:t>Aggravated ongoing famines in Western Europe and Japan</w:t>
+      </w:r>
+    </w:p>
+    <w:p>
+      <w:pPr>
+        <w:rPr>
+          <w:sz w:val="28"/>
+          <w:szCs w:val="28"/>
+        </w:rPr>
+      </w:pPr>
+      <w:r>
+        <w:rPr>
+          <w:sz w:val="28"/>
+          <w:szCs w:val="28"/>
+        </w:rPr>
+        <w:t>(Lavigne et al., 2013)</w:t>
+      </w:r>
+    </w:p>
+    <w:p>
+      <w:pPr>
+        <w:pStyle w:val="ListParagraph"/>
+        <w:numPr>
+          <w:ilvl w:val="0"/>
+          <w:numId w:val="2"/>
+        </w:numPr>
+      </w:pPr>
+      <w:r>
+        <w:t xml:space="preserve">Largest volcanic sulphur release of the past 7,000 </w:t>
+      </w:r>
+      <w:proofErr w:type="spellStart"/>
+      <w:r>
+        <w:t>yrs</w:t>
+      </w:r>
+      <w:proofErr w:type="spellEnd"/>
+    </w:p>
+    <w:p>
+      <w:pPr>
+        <w:pStyle w:val="ListParagraph"/>
+        <w:numPr>
+          <w:ilvl w:val="0"/>
+          <w:numId w:val="2"/>
+        </w:numPr>
+      </w:pPr>
+      <w:r>
+        <w:t>First identified Samalas</w:t>
+      </w:r>
+      <w:r>
+        <w:t xml:space="preserve"> volcano as source of 1257 eruption (Samalas Volcano</w:t>
+      </w:r>
+      <w:r>
+        <w:t xml:space="preserve">/ </w:t>
+      </w:r>
+      <w:proofErr w:type="spellStart"/>
+      <w:r>
+        <w:t>Sega</w:t>
+      </w:r>
+      <w:r>
+        <w:t>ra</w:t>
+      </w:r>
+      <w:proofErr w:type="spellEnd"/>
+      <w:r>
+        <w:t xml:space="preserve"> Anak caldera</w:t>
+      </w:r>
+      <w:r>
+        <w:t>, Lombok Island, Indonesia)</w:t>
+      </w:r>
+    </w:p>
+    <w:p>
+      <w:pPr>
+        <w:pStyle w:val="ListParagraph"/>
+        <w:numPr>
+          <w:ilvl w:val="0"/>
+          <w:numId w:val="2"/>
+        </w:numPr>
+      </w:pPr>
+      <w:r>
+        <w:t>40</w:t>
+      </w:r>
+      <w:r>
+        <w:t xml:space="preserve">.2 +/-3 </w:t>
+      </w:r>
+      <w:r>
+        <w:t xml:space="preserve">km3 DRE of </w:t>
+      </w:r>
+      <w:r>
+        <w:t xml:space="preserve">magma </w:t>
+      </w:r>
+      <w:r>
+        <w:t>was deposited</w:t>
+      </w:r>
+    </w:p>
+    <w:p>
+      <w:pPr>
+        <w:pStyle w:val="ListParagraph"/>
+        <w:numPr>
+          <w:ilvl w:val="0"/>
+          <w:numId w:val="2"/>
+        </w:numPr>
+      </w:pPr>
+      <w:r>
+        <w:t>Eruption column of 43km</w:t>
+      </w:r>
+      <w:r>
+        <w:t xml:space="preserve"> (+/-</w:t>
+      </w:r>
+      <w:r>
+        <w:t>8.6</w:t>
+      </w:r>
+      <w:r>
+        <w:t>km)</w:t>
+      </w:r>
+      <w:r>
+        <w:t xml:space="preserve"> – </w:t>
+      </w:r>
+      <w:r>
+        <w:t>calculated from contour maps of lithic and pumice clasts</w:t>
+      </w:r>
+      <w:r>
+        <w:t>. Also calculate MER, intensity, and duration</w:t>
+      </w:r>
+    </w:p>
+    <w:p>
+      <w:pPr>
+        <w:pStyle w:val="ListParagraph"/>
+        <w:numPr>
+          <w:ilvl w:val="0"/>
+          <w:numId w:val="2"/>
+        </w:numPr>
+      </w:pPr>
+      <w:r>
+        <w:t>Magnitude of 7 is a minimum estimate</w:t>
+      </w:r>
+      <w:r>
+        <w:t xml:space="preserve"> (see paper)</w:t>
+      </w:r>
+      <w:r>
+        <w:t xml:space="preserve">, </w:t>
+      </w:r>
+      <w:r>
+        <w:t>intensity of 12</w:t>
+      </w:r>
+    </w:p>
+    <w:p>
+      <w:pPr>
+        <w:pStyle w:val="ListParagraph"/>
+        <w:numPr>
+          <w:ilvl w:val="0"/>
+          <w:numId w:val="2"/>
+        </w:numPr>
+      </w:pPr>
+      <w:r>
+        <w:t>Pumice fallout deposits and PCDs</w:t>
+      </w:r>
+    </w:p>
+    <w:p>
+      <w:pPr>
+        <w:pStyle w:val="ListParagraph"/>
+        <w:numPr>
+          <w:ilvl w:val="0"/>
+          <w:numId w:val="2"/>
+        </w:numPr>
+      </w:pPr>
+      <w:r>
+        <w:t>Radiocarbon dating of charcoal confirms mid-13</w:t>
+      </w:r>
+      <w:r>
+        <w:rPr>
+          <w:vertAlign w:val="superscript"/>
+        </w:rPr>
+        <w:t>th</w:t>
+      </w:r>
+      <w:r>
+        <w:t xml:space="preserve"> </w:t>
+      </w:r>
+      <w:r>
+        <w:t>century</w:t>
+      </w:r>
+      <w:r>
+        <w:t xml:space="preserve"> eruption</w:t>
+      </w:r>
+      <w:r>
+        <w:t xml:space="preserve"> and glass </w:t>
+      </w:r>
+      <w:r>
+        <w:t>geochemistry</w:t>
+      </w:r>
+      <w:r>
+        <w:t xml:space="preserve"> matches Ice core </w:t>
+      </w:r>
+      <w:r>
+        <w:t xml:space="preserve">deposits </w:t>
+      </w:r>
+    </w:p>
+    <w:p>
+      <w:pPr>
+        <w:pStyle w:val="ListParagraph"/>
+        <w:numPr>
+          <w:ilvl w:val="0"/>
+          <w:numId w:val="2"/>
+        </w:numPr>
+      </w:pPr>
+      <w:r>
+        <w:t xml:space="preserve">Stratospheric sulphate load is two to eight times higher </w:t>
+      </w:r>
+      <w:r>
+        <w:t>than Tambora or Krakatoa respectively</w:t>
+      </w:r>
+    </w:p>
+    <w:p>
+      <w:pPr>
+        <w:pStyle w:val="ListParagraph"/>
+        <w:numPr>
+          <w:ilvl w:val="0"/>
+          <w:numId w:val="2"/>
+        </w:numPr>
+      </w:pPr>
+      <w:r>
+        <w:t>Interhemispheric transport of tephra and sulphate confirms low latitude eruption</w:t>
+      </w:r>
+    </w:p>
+    <w:p>
+      <w:pPr>
+        <w:pStyle w:val="ListParagraph"/>
+        <w:numPr>
+          <w:ilvl w:val="0"/>
+          <w:numId w:val="2"/>
+        </w:numPr>
         <w:rPr>
           <w:i/>
           <w:iCs/>
         </w:rPr>
-        <w:t>Babad Lombok</w:t>
-      </w:r>
+      </w:pPr>
       <w:r>
         <w:rPr>
           <w:i/>
           <w:iCs/>
         </w:rPr>
-        <w:t xml:space="preserve"> </w:t>
-      </w:r>
-      <w:r>
-        <w:t>(historical record from Indonesia) records a catastrophic caldera forming eruption.</w:t>
-      </w:r>
-    </w:p>
-    <w:p>
-      <w:pPr>
-        <w:pStyle w:val="ListParagraph"/>
-        <w:numPr>
-          <w:ilvl w:val="0"/>
-          <w:numId w:val="2"/>
-        </w:numPr>
+        <w:t>Babad Lombok</w:t>
+      </w:r>
+      <w:r>
         <w:rPr>
           <w:i/>
           <w:iCs/>
         </w:rPr>
+        <w:t xml:space="preserve"> </w:t>
+      </w:r>
+      <w:r>
+        <w:t>(historical record from Indonesia) records a catastrophic caldera forming eruption.</w:t>
+      </w:r>
+    </w:p>
+    <w:p>
+      <w:pPr>
+        <w:pStyle w:val="ListParagraph"/>
+        <w:numPr>
+          <w:ilvl w:val="0"/>
+          <w:numId w:val="2"/>
+        </w:numPr>
+        <w:rPr>
+          <w:i/>
+          <w:iCs/>
+        </w:rPr>
       </w:pPr>
       <w:r>
         <w:lastRenderedPageBreak/>
@@ -628,7 +666,15 @@
         <w:t>Simulations that don’t include aerosol microphysics</w:t>
       </w:r>
       <w:r>
-        <w:t xml:space="preserve"> overestimate surface cooling compare to proxy records</w:t>
+        <w:t xml:space="preserve"> overestimate surface cooling </w:t>
+      </w:r>
+      <w:proofErr w:type="gramStart"/>
+      <w:r>
+        <w:t>compare</w:t>
+      </w:r>
+      <w:proofErr w:type="gramEnd"/>
+      <w:r>
+        <w:t xml:space="preserve"> to proxy records</w:t>
       </w:r>
     </w:p>
     <w:p>
@@ -868,7 +914,23 @@
         </w:numPr>
       </w:pPr>
       <w:r>
-        <w:t>Lombok is located in the eastern Sunda arc</w:t>
+        <w:t xml:space="preserve">Lombok </w:t>
+      </w:r>
+      <w:proofErr w:type="gramStart"/>
+      <w:r>
+        <w:t>is located in</w:t>
+      </w:r>
+      <w:proofErr w:type="gramEnd"/>
+      <w:r>
+        <w:t xml:space="preserve"> the eastern </w:t>
+      </w:r>
+      <w:proofErr w:type="spellStart"/>
+      <w:r>
+        <w:t>Sunda</w:t>
+      </w:r>
+      <w:proofErr w:type="spellEnd"/>
+      <w:r>
+        <w:t xml:space="preserve"> arc</w:t>
       </w:r>
       <w:r>
         <w:t xml:space="preserve"> associated with the subduction of the Indo-Australian plate beneath the Eurasian </w:t>
@@ -978,6 +1040,7 @@
         <w:lastRenderedPageBreak/>
         <w:t>(</w:t>
       </w:r>
+      <w:proofErr w:type="spellStart"/>
       <w:r>
         <w:rPr>
           <w:sz w:val="28"/>
@@ -985,6 +1048,7 @@
         </w:rPr>
         <w:t>Bierstedt</w:t>
       </w:r>
+      <w:proofErr w:type="spellEnd"/>
       <w:r>
         <w:rPr>
           <w:sz w:val="28"/>
@@ -1014,32 +1078,41 @@
       <w:r>
         <w:t xml:space="preserve">recorded in Icelandic Chronicle, </w:t>
       </w:r>
+      <w:proofErr w:type="spellStart"/>
       <w:r>
         <w:rPr>
           <w:i/>
           <w:iCs/>
         </w:rPr>
-        <w:t xml:space="preserve">Íslendinga </w:t>
-      </w:r>
+        <w:t>Íslendinga</w:t>
+      </w:r>
+      <w:proofErr w:type="spellEnd"/>
       <w:r>
         <w:rPr>
           <w:i/>
           <w:iCs/>
         </w:rPr>
-        <w:t>S</w:t>
+        <w:t xml:space="preserve"> </w:t>
       </w:r>
       <w:r>
         <w:rPr>
           <w:i/>
           <w:iCs/>
         </w:rPr>
-        <w:t>aga</w:t>
+        <w:t>S</w:t>
       </w:r>
       <w:r>
         <w:rPr>
           <w:i/>
           <w:iCs/>
         </w:rPr>
+        <w:t>aga</w:t>
+      </w:r>
+      <w:r>
+        <w:rPr>
+          <w:i/>
+          <w:iCs/>
+        </w:rPr>
         <w:t>.</w:t>
       </w:r>
     </w:p>
@@ -1067,7 +1140,15 @@
         </w:numPr>
       </w:pPr>
       <w:r>
-        <w:t>Large tropical eruptions (bipolar events) lead to sulfate deposition in both Greenland and Antarctic ice cores</w:t>
+        <w:t xml:space="preserve">Large tropical eruptions (bipolar events) lead to </w:t>
+      </w:r>
+      <w:proofErr w:type="spellStart"/>
+      <w:r>
+        <w:t>sulfate</w:t>
+      </w:r>
+      <w:proofErr w:type="spellEnd"/>
+      <w:r>
+        <w:t xml:space="preserve"> deposition in both Greenland and Antarctic ice cores</w:t>
       </w:r>
       <w:r>
         <w:t>, as plume injected su</w:t>
@@ -1103,14 +1184,24 @@
         <w:t>S undergoes mass dependent fractionation</w:t>
       </w:r>
       <w:r>
-        <w:t xml:space="preserve"> when it reaches the ozone layer – so δS can be used to determine</w:t>
+        <w:t xml:space="preserve"> when it reaches the ozone layer – so </w:t>
+      </w:r>
+      <w:proofErr w:type="spellStart"/>
+      <w:r>
+        <w:t>δS</w:t>
+      </w:r>
+      <w:proofErr w:type="spellEnd"/>
+      <w:r>
+        <w:t xml:space="preserve"> can be used to determine</w:t>
       </w:r>
       <w:r>
         <w:t xml:space="preserve"> if S was stratospherically or </w:t>
       </w:r>
+      <w:proofErr w:type="spellStart"/>
       <w:r>
         <w:t>troposphericly</w:t>
       </w:r>
+      <w:proofErr w:type="spellEnd"/>
       <w:r>
         <w:t xml:space="preserve"> transported</w:t>
       </w:r>
@@ -1141,8 +1232,13 @@
           <w:numId w:val="7"/>
         </w:numPr>
       </w:pPr>
-      <w:r>
-        <w:t>Plus Δ33S and δ34S are strongly correlated for Samalas</w:t>
+      <w:proofErr w:type="gramStart"/>
+      <w:r>
+        <w:t>Plus</w:t>
+      </w:r>
+      <w:proofErr w:type="gramEnd"/>
+      <w:r>
+        <w:t xml:space="preserve"> Δ33S and δ34S are strongly correlated for Samalas</w:t>
       </w:r>
       <w:r>
         <w:t xml:space="preserve"> suggests all SO2 was deposited from the strato</w:t>
@@ -1163,7 +1259,23 @@
           <w:sz w:val="28"/>
           <w:szCs w:val="28"/>
         </w:rPr>
-        <w:t>(Mutaqin and Lavigne, 2019)</w:t>
+        <w:t>(</w:t>
+      </w:r>
+      <w:proofErr w:type="spellStart"/>
+      <w:r>
+        <w:rPr>
+          <w:sz w:val="28"/>
+          <w:szCs w:val="28"/>
+        </w:rPr>
+        <w:t>Mutaqin</w:t>
+      </w:r>
+      <w:proofErr w:type="spellEnd"/>
+      <w:r>
+        <w:rPr>
+          <w:sz w:val="28"/>
+          <w:szCs w:val="28"/>
+        </w:rPr>
+        <w:t xml:space="preserve"> and Lavigne, 2019)</w:t>
       </w:r>
       <w:r>
         <w:rPr>
@@ -1182,8 +1294,13 @@
         </w:numPr>
       </w:pPr>
       <w:r>
-        <w:t>1257 Samalas Eruption recorded in Babad Lombok and Babad Suwung</w:t>
-      </w:r>
+        <w:t xml:space="preserve">1257 Samalas Eruption recorded in Babad Lombok and Babad </w:t>
+      </w:r>
+      <w:proofErr w:type="spellStart"/>
+      <w:r>
+        <w:t>Suwung</w:t>
+      </w:r>
+      <w:proofErr w:type="spellEnd"/>
       <w:r>
         <w:t xml:space="preserve"> (written sources complied in the 16</w:t>
       </w:r>
@@ -1194,7 +1311,15 @@
         <w:t>th</w:t>
       </w:r>
       <w:r>
-        <w:t xml:space="preserve"> centuary containing oral stories and myths).</w:t>
+        <w:t xml:space="preserve"> </w:t>
+      </w:r>
+      <w:proofErr w:type="spellStart"/>
+      <w:r>
+        <w:t>centuary</w:t>
+      </w:r>
+      <w:proofErr w:type="spellEnd"/>
+      <w:r>
+        <w:t xml:space="preserve"> containing oral stories and myths).</w:t>
       </w:r>
       <w:r>
         <w:t xml:space="preserve"> They describe the formation of the caldera, ash fall and PDCs on Lombok</w:t>
@@ -1230,8 +1355,138 @@
           <w:sz w:val="28"/>
           <w:szCs w:val="28"/>
         </w:rPr>
-        <w:t>(Kern, Zoltán;</w:t>
-      </w:r>
+        <w:t xml:space="preserve">(Kern, Zoltán; Pow, Stephen; </w:t>
+      </w:r>
+      <w:proofErr w:type="spellStart"/>
+      <w:r>
+        <w:rPr>
+          <w:sz w:val="28"/>
+          <w:szCs w:val="28"/>
+        </w:rPr>
+        <w:t>Pinke</w:t>
+      </w:r>
+      <w:proofErr w:type="spellEnd"/>
+      <w:r>
+        <w:rPr>
+          <w:sz w:val="28"/>
+          <w:szCs w:val="28"/>
+        </w:rPr>
+        <w:t xml:space="preserve">, </w:t>
+      </w:r>
+      <w:proofErr w:type="spellStart"/>
+      <w:r>
+        <w:rPr>
+          <w:sz w:val="28"/>
+          <w:szCs w:val="28"/>
+        </w:rPr>
+        <w:t>Zsolt</w:t>
+      </w:r>
+      <w:proofErr w:type="spellEnd"/>
+      <w:r>
+        <w:rPr>
+          <w:sz w:val="28"/>
+          <w:szCs w:val="28"/>
+        </w:rPr>
+        <w:t>; Ferenczi, László, 2021)</w:t>
+      </w:r>
+      <w:r>
+        <w:rPr>
+          <w:sz w:val="28"/>
+          <w:szCs w:val="28"/>
+        </w:rPr>
+        <w:t xml:space="preserve"> - couldn’t access full article. </w:t>
+      </w:r>
+    </w:p>
+    <w:p>
+      <w:pPr>
+        <w:pStyle w:val="ListParagraph"/>
+        <w:numPr>
+          <w:ilvl w:val="0"/>
+          <w:numId w:val="8"/>
+        </w:numPr>
+      </w:pPr>
+      <w:r>
+        <w:t xml:space="preserve">Suggest weather changes due </w:t>
+      </w:r>
+      <w:r>
+        <w:t>to Samalas eruption (</w:t>
+      </w:r>
+      <w:proofErr w:type="spellStart"/>
+      <w:r>
+        <w:t>e.g</w:t>
+      </w:r>
+      <w:proofErr w:type="spellEnd"/>
+      <w:r>
+        <w:t xml:space="preserve"> suggest it shifted the Asian Monsoon)</w:t>
+      </w:r>
+      <w:r>
+        <w:t xml:space="preserve"> may have played a significant role in the </w:t>
+      </w:r>
+      <w:r>
+        <w:t>breakup</w:t>
+      </w:r>
+      <w:r>
+        <w:t xml:space="preserve"> of the Mongol Empire.</w:t>
+      </w:r>
+    </w:p>
+    <w:p>
+      <w:pPr>
+        <w:pStyle w:val="ListParagraph"/>
+        <w:numPr>
+          <w:ilvl w:val="0"/>
+          <w:numId w:val="8"/>
+        </w:numPr>
+      </w:pPr>
+      <w:proofErr w:type="spellStart"/>
+      <w:r>
+        <w:t>E.g</w:t>
+      </w:r>
+      <w:proofErr w:type="spellEnd"/>
+      <w:r>
+        <w:t xml:space="preserve"> suggest could have contribute to </w:t>
+      </w:r>
+      <w:r>
+        <w:t>epidemics</w:t>
+      </w:r>
+      <w:r>
+        <w:t>, drought, famine and resulting political instability.</w:t>
+      </w:r>
+    </w:p>
+    <w:p>
+      <w:pPr>
+        <w:pStyle w:val="ListParagraph"/>
+        <w:numPr>
+          <w:ilvl w:val="0"/>
+          <w:numId w:val="8"/>
+        </w:numPr>
+      </w:pPr>
+      <w:r>
+        <w:t>I consider this doubtful.</w:t>
+      </w:r>
+    </w:p>
+    <w:p>
+      <w:pPr>
+        <w:rPr>
+          <w:sz w:val="28"/>
+          <w:szCs w:val="28"/>
+        </w:rPr>
+      </w:pPr>
+      <w:r>
+        <w:rPr>
+          <w:sz w:val="28"/>
+          <w:szCs w:val="28"/>
+        </w:rPr>
+        <w:t xml:space="preserve">(Fell, </w:t>
+      </w:r>
+      <w:proofErr w:type="gramStart"/>
+      <w:r>
+        <w:rPr>
+          <w:sz w:val="28"/>
+          <w:szCs w:val="28"/>
+        </w:rPr>
+        <w:t>Henry ;</w:t>
+      </w:r>
+      <w:proofErr w:type="gramEnd"/>
       <w:r>
         <w:rPr>
           <w:sz w:val="28"/>
@@ -1239,115 +1494,136 @@
         </w:rPr>
         <w:t xml:space="preserve"> </w:t>
       </w:r>
-      <w:r>
-        <w:rPr>
-          <w:sz w:val="28"/>
-          <w:szCs w:val="28"/>
-        </w:rPr>
-        <w:t>Pow, Stephen;</w:t>
-      </w:r>
-      <w:r>
-        <w:rPr>
-          <w:sz w:val="28"/>
-          <w:szCs w:val="28"/>
-        </w:rPr>
-        <w:t xml:space="preserve"> </w:t>
-      </w:r>
-      <w:r>
-        <w:rPr>
-          <w:sz w:val="28"/>
-          <w:szCs w:val="28"/>
-        </w:rPr>
-        <w:t>Pinke, Zsolt;</w:t>
-      </w:r>
-      <w:r>
-        <w:rPr>
-          <w:sz w:val="28"/>
-          <w:szCs w:val="28"/>
-        </w:rPr>
-        <w:t xml:space="preserve"> </w:t>
-      </w:r>
-      <w:r>
-        <w:rPr>
-          <w:sz w:val="28"/>
-          <w:szCs w:val="28"/>
-        </w:rPr>
-        <w:t>Ferenczi, László, 2021)</w:t>
-      </w:r>
-      <w:r>
-        <w:rPr>
-          <w:sz w:val="28"/>
-          <w:szCs w:val="28"/>
-        </w:rPr>
-        <w:t xml:space="preserve"> - </w:t>
-      </w:r>
-      <w:r>
-        <w:rPr>
-          <w:sz w:val="28"/>
-          <w:szCs w:val="28"/>
-        </w:rPr>
-        <w:t>couldn’t access full article.</w:t>
-      </w:r>
-      <w:r>
-        <w:rPr>
-          <w:sz w:val="28"/>
-          <w:szCs w:val="28"/>
-        </w:rPr>
-        <w:t xml:space="preserve"> </w:t>
-      </w:r>
-    </w:p>
-    <w:p>
-      <w:pPr>
-        <w:pStyle w:val="ListParagraph"/>
-        <w:numPr>
-          <w:ilvl w:val="0"/>
-          <w:numId w:val="8"/>
-        </w:numPr>
-      </w:pPr>
-      <w:r>
-        <w:t xml:space="preserve">Suggest weather changes due </w:t>
-      </w:r>
-      <w:r>
-        <w:t>to Samalas eruption (e.g suggest it shifted the Asian Monsoon)</w:t>
-      </w:r>
-      <w:r>
-        <w:t xml:space="preserve"> may have played a significant role in the </w:t>
-      </w:r>
-      <w:r>
-        <w:t>breakup</w:t>
-      </w:r>
-      <w:r>
-        <w:t xml:space="preserve"> of the Mongol Empire.</w:t>
-      </w:r>
-    </w:p>
-    <w:p>
-      <w:pPr>
-        <w:pStyle w:val="ListParagraph"/>
-        <w:numPr>
-          <w:ilvl w:val="0"/>
-          <w:numId w:val="8"/>
-        </w:numPr>
-      </w:pPr>
-      <w:r>
-        <w:t xml:space="preserve">E.g suggest could have contribute to </w:t>
-      </w:r>
-      <w:r>
-        <w:t>epidemics</w:t>
-      </w:r>
-      <w:r>
-        <w:t>, drought, famine and resulting political instability.</w:t>
-      </w:r>
-    </w:p>
-    <w:p>
-      <w:pPr>
-        <w:pStyle w:val="ListParagraph"/>
-        <w:numPr>
-          <w:ilvl w:val="0"/>
-          <w:numId w:val="8"/>
-        </w:numPr>
-      </w:pPr>
-      <w:r>
-        <w:t>I consider this doubtful.</w:t>
+      <w:proofErr w:type="spellStart"/>
+      <w:r>
+        <w:rPr>
+          <w:sz w:val="28"/>
+          <w:szCs w:val="28"/>
+        </w:rPr>
+        <w:t>Baldini</w:t>
+      </w:r>
+      <w:proofErr w:type="spellEnd"/>
+      <w:r>
+        <w:rPr>
+          <w:sz w:val="28"/>
+          <w:szCs w:val="28"/>
+        </w:rPr>
+        <w:t>, James ; Dodds, Ben, 2017)</w:t>
+      </w:r>
+      <w:r>
+        <w:rPr>
+          <w:sz w:val="28"/>
+          <w:szCs w:val="28"/>
+        </w:rPr>
+        <w:t xml:space="preserve"> - couldn’t access full article. </w:t>
+      </w:r>
+    </w:p>
+    <w:p>
+      <w:pPr>
+        <w:pStyle w:val="ListParagraph"/>
+        <w:numPr>
+          <w:ilvl w:val="0"/>
+          <w:numId w:val="9"/>
+        </w:numPr>
+      </w:pPr>
+      <w:r>
+        <w:t xml:space="preserve">Suggest 1257 Eruption and related climatic effects may have enhanced vector borne transmission of </w:t>
+      </w:r>
+      <w:r>
+        <w:t xml:space="preserve">bacteria responsible for </w:t>
+      </w:r>
+      <w:r>
+        <w:t>the Black Death</w:t>
+      </w:r>
+      <w:r>
+        <w:t xml:space="preserve">. </w:t>
+      </w:r>
+    </w:p>
+    <w:p>
+      <w:pPr>
+        <w:pStyle w:val="ListParagraph"/>
+        <w:numPr>
+          <w:ilvl w:val="0"/>
+          <w:numId w:val="9"/>
+        </w:numPr>
+      </w:pPr>
+      <w:r>
+        <w:t>Also seems like something of a leap.</w:t>
+      </w:r>
+    </w:p>
+    <w:p>
+      <w:pPr>
+        <w:rPr>
+          <w:sz w:val="28"/>
+          <w:szCs w:val="28"/>
+        </w:rPr>
+      </w:pPr>
+      <w:r>
+        <w:rPr>
+          <w:sz w:val="28"/>
+          <w:szCs w:val="28"/>
+        </w:rPr>
+        <w:t>(YANG et al., 2017)</w:t>
+      </w:r>
+    </w:p>
+    <w:p>
+      <w:pPr>
+        <w:pStyle w:val="ListParagraph"/>
+        <w:numPr>
+          <w:ilvl w:val="0"/>
+          <w:numId w:val="10"/>
+        </w:numPr>
+      </w:pPr>
+      <w:r>
+        <w:t xml:space="preserve">Use </w:t>
+      </w:r>
+      <w:proofErr w:type="spellStart"/>
+      <w:r>
+        <w:t>laclustrine</w:t>
+      </w:r>
+      <w:proofErr w:type="spellEnd"/>
+      <w:r>
+        <w:t xml:space="preserve"> sediments in South China Sea to identify volcanic eruptions and material. Based on </w:t>
+      </w:r>
+      <w:proofErr w:type="spellStart"/>
+      <w:r>
+        <w:t>Ti</w:t>
+      </w:r>
+      <w:proofErr w:type="spellEnd"/>
+      <w:r>
+        <w:t>, Al, Fe2O3 contents of sediments as well as Nd and Sr isotope compositions.</w:t>
+      </w:r>
+    </w:p>
+    <w:p>
+      <w:pPr>
+        <w:pStyle w:val="ListParagraph"/>
+        <w:numPr>
+          <w:ilvl w:val="0"/>
+          <w:numId w:val="10"/>
+        </w:numPr>
+      </w:pPr>
+      <w:r>
+        <w:t xml:space="preserve">Abrupt peak in Al, </w:t>
+      </w:r>
+      <w:proofErr w:type="spellStart"/>
+      <w:r>
+        <w:t>Ti</w:t>
+      </w:r>
+      <w:proofErr w:type="spellEnd"/>
+      <w:r>
+        <w:t>, and Fe2O3 at ~ 1300AD. Nd/Sr isotope compositions are also compatible with volcanic source.</w:t>
+      </w:r>
+    </w:p>
+    <w:p>
+      <w:pPr>
+        <w:pStyle w:val="ListParagraph"/>
+        <w:numPr>
+          <w:ilvl w:val="0"/>
+          <w:numId w:val="10"/>
+        </w:numPr>
+      </w:pPr>
+      <w:r>
+        <w:t xml:space="preserve">Slight time offset suggested to be due to error in C-14 dating </w:t>
       </w:r>
     </w:p>
     <w:p>
@@ -1364,76 +1640,321 @@
         </w:rPr>
         <w:t>(</w:t>
       </w:r>
-      <w:r>
-        <w:rPr>
-          <w:sz w:val="28"/>
-          <w:szCs w:val="28"/>
-        </w:rPr>
-        <w:t>Fell, Henry ; Baldini, James ; Dodds, Ben</w:t>
-      </w:r>
-      <w:r>
-        <w:rPr>
-          <w:sz w:val="28"/>
-          <w:szCs w:val="28"/>
-        </w:rPr>
-        <w:t>, 2017)</w:t>
-      </w:r>
-      <w:r>
-        <w:rPr>
-          <w:sz w:val="28"/>
-          <w:szCs w:val="28"/>
-        </w:rPr>
-        <w:t xml:space="preserve"> - </w:t>
-      </w:r>
-      <w:r>
-        <w:rPr>
-          <w:sz w:val="28"/>
-          <w:szCs w:val="28"/>
-        </w:rPr>
-        <w:t>couldn’t access full article.</w:t>
-      </w:r>
-      <w:r>
-        <w:rPr>
-          <w:sz w:val="28"/>
-          <w:szCs w:val="28"/>
-        </w:rPr>
-        <w:t xml:space="preserve"> </w:t>
-      </w:r>
-    </w:p>
-    <w:p>
-      <w:pPr>
-        <w:pStyle w:val="ListParagraph"/>
-        <w:numPr>
-          <w:ilvl w:val="0"/>
-          <w:numId w:val="9"/>
-        </w:numPr>
-      </w:pPr>
-      <w:r>
-        <w:t xml:space="preserve">Suggest 1257 Eruption and related climatic effects may have enhanced vector borne transmission of </w:t>
-      </w:r>
-      <w:r>
-        <w:t xml:space="preserve">bacteria responsible for </w:t>
-      </w:r>
-      <w:r>
-        <w:t>the Black Death</w:t>
-      </w:r>
-      <w:r>
-        <w:t xml:space="preserve">. </w:t>
-      </w:r>
-    </w:p>
-    <w:p>
-      <w:pPr>
-        <w:pStyle w:val="ListParagraph"/>
-        <w:numPr>
-          <w:ilvl w:val="0"/>
-          <w:numId w:val="9"/>
-        </w:numPr>
-      </w:pPr>
-      <w:r>
-        <w:t>Also seems like something of a leap.</w:t>
-      </w:r>
-    </w:p>
-    <w:p/>
+      <w:proofErr w:type="spellStart"/>
+      <w:r>
+        <w:rPr>
+          <w:sz w:val="28"/>
+          <w:szCs w:val="28"/>
+        </w:rPr>
+        <w:t>Stothers</w:t>
+      </w:r>
+      <w:proofErr w:type="spellEnd"/>
+      <w:r>
+        <w:rPr>
+          <w:sz w:val="28"/>
+          <w:szCs w:val="28"/>
+        </w:rPr>
+        <w:t>, 2000)</w:t>
+      </w:r>
+    </w:p>
+    <w:p>
+      <w:pPr>
+        <w:pStyle w:val="ListParagraph"/>
+        <w:numPr>
+          <w:ilvl w:val="0"/>
+          <w:numId w:val="11"/>
+        </w:numPr>
+      </w:pPr>
+      <w:r>
+        <w:t xml:space="preserve">Location of 1257 eruption still unknown. Timing and impact </w:t>
+      </w:r>
+      <w:proofErr w:type="gramStart"/>
+      <w:r>
+        <w:t>is</w:t>
+      </w:r>
+      <w:proofErr w:type="gramEnd"/>
+      <w:r>
+        <w:t xml:space="preserve"> someway off. Claims eruption linked to plague and famine throughout Europe, the Middle East – even goes as far as claiming eruption may be linked to “the bizarre social phenomena” of the flagellant movement in Europe…?</w:t>
+      </w:r>
+    </w:p>
+    <w:p>
+      <w:pPr>
+        <w:pStyle w:val="ListParagraph"/>
+        <w:numPr>
+          <w:ilvl w:val="0"/>
+          <w:numId w:val="11"/>
+        </w:numPr>
+      </w:pPr>
+      <w:r>
+        <w:lastRenderedPageBreak/>
+        <w:t>Very tenuous links. Most useful to reference in justifying the importance of understanding the climatic impact so that historians can stop invoking Samalas for all 13</w:t>
+      </w:r>
+      <w:r>
+        <w:rPr>
+          <w:vertAlign w:val="superscript"/>
+        </w:rPr>
+        <w:t>th</w:t>
+      </w:r>
+      <w:r>
+        <w:t xml:space="preserve"> century catastrophes…</w:t>
+      </w:r>
+    </w:p>
+    <w:p>
+      <w:pPr>
+        <w:rPr>
+          <w:sz w:val="28"/>
+          <w:szCs w:val="28"/>
+        </w:rPr>
+      </w:pPr>
+      <w:r>
+        <w:rPr>
+          <w:sz w:val="28"/>
+          <w:szCs w:val="28"/>
+        </w:rPr>
+        <w:t>(</w:t>
+      </w:r>
+      <w:proofErr w:type="spellStart"/>
+      <w:r>
+        <w:rPr>
+          <w:sz w:val="28"/>
+          <w:szCs w:val="28"/>
+        </w:rPr>
+        <w:t>Gennaretti</w:t>
+      </w:r>
+      <w:proofErr w:type="spellEnd"/>
+      <w:r>
+        <w:rPr>
+          <w:sz w:val="28"/>
+          <w:szCs w:val="28"/>
+        </w:rPr>
+        <w:t xml:space="preserve"> et al., 2014)</w:t>
+      </w:r>
+    </w:p>
+    <w:p>
+      <w:pPr>
+        <w:pStyle w:val="ListParagraph"/>
+        <w:numPr>
+          <w:ilvl w:val="0"/>
+          <w:numId w:val="13"/>
+        </w:numPr>
+        <w:rPr>
+          <w:sz w:val="28"/>
+          <w:szCs w:val="28"/>
+        </w:rPr>
+      </w:pPr>
+      <w:r>
+        <w:t>New network of tree ring chronologies from NE North America recording regional July-August temperatures.</w:t>
+      </w:r>
+    </w:p>
+    <w:p>
+      <w:pPr>
+        <w:pStyle w:val="ListParagraph"/>
+        <w:numPr>
+          <w:ilvl w:val="0"/>
+          <w:numId w:val="13"/>
+        </w:numPr>
+        <w:rPr>
+          <w:sz w:val="28"/>
+          <w:szCs w:val="28"/>
+        </w:rPr>
+      </w:pPr>
+      <w:r>
+        <w:t xml:space="preserve">Tree ring chronologies support successive eruptions between 1257 and 1300AD being </w:t>
+      </w:r>
+      <w:r>
+        <w:t>responsible</w:t>
+      </w:r>
+      <w:r>
+        <w:t xml:space="preserve"> for the onset of the little ice age – tree rings show an abrupt shift toward lower average temperatures coinciding with the 1257 eruption</w:t>
+      </w:r>
+    </w:p>
+    <w:p>
+      <w:pPr>
+        <w:pStyle w:val="ListParagraph"/>
+        <w:numPr>
+          <w:ilvl w:val="0"/>
+          <w:numId w:val="13"/>
+        </w:numPr>
+        <w:rPr>
+          <w:sz w:val="28"/>
+          <w:szCs w:val="28"/>
+        </w:rPr>
+      </w:pPr>
+      <w:r>
+        <w:t>Couldn’t find an exact number for Samalas summer temperature anomaly (approx. 2C)</w:t>
+      </w:r>
+    </w:p>
+    <w:p>
+      <w:pPr>
+        <w:pStyle w:val="ListParagraph"/>
+        <w:numPr>
+          <w:ilvl w:val="0"/>
+          <w:numId w:val="13"/>
+        </w:numPr>
+        <w:rPr>
+          <w:sz w:val="28"/>
+          <w:szCs w:val="28"/>
+        </w:rPr>
+      </w:pPr>
+      <w:r>
+        <w:t>Large 1809 and 1815 (Tambora) also caused significant cold shifts</w:t>
+      </w:r>
+    </w:p>
+    <w:p>
+      <w:pPr>
+        <w:pStyle w:val="ListParagraph"/>
+        <w:numPr>
+          <w:ilvl w:val="0"/>
+          <w:numId w:val="13"/>
+        </w:numPr>
+        <w:rPr>
+          <w:sz w:val="28"/>
+          <w:szCs w:val="28"/>
+        </w:rPr>
+      </w:pPr>
+      <w:r>
+        <w:t xml:space="preserve">Samalas preceded and followed by additional eruptions: 1227, 1275, 1284. However, tree ring chronologies only show negative temperature anomalies lasting between 2-10yrs. </w:t>
+      </w:r>
+    </w:p>
+    <w:p>
+      <w:pPr>
+        <w:pStyle w:val="ListParagraph"/>
+        <w:numPr>
+          <w:ilvl w:val="0"/>
+          <w:numId w:val="13"/>
+        </w:numPr>
+        <w:rPr>
+          <w:sz w:val="28"/>
+          <w:szCs w:val="28"/>
+        </w:rPr>
+      </w:pPr>
+      <w:r>
+        <w:t>Uncertainty over role of subsequent eruptions in triggering the little Ice age.</w:t>
+      </w:r>
+    </w:p>
+    <w:p>
+      <w:pPr>
+        <w:pStyle w:val="ListParagraph"/>
+        <w:numPr>
+          <w:ilvl w:val="0"/>
+          <w:numId w:val="13"/>
+        </w:numPr>
+        <w:rPr>
+          <w:sz w:val="28"/>
+          <w:szCs w:val="28"/>
+        </w:rPr>
+      </w:pPr>
+      <w:r>
+        <w:t>Tree rings also record heterogeneous impact of volcanic forcing on climate; NENA shows a particularly marked response</w:t>
+      </w:r>
+    </w:p>
+    <w:p>
+      <w:pPr>
+        <w:rPr>
+          <w:sz w:val="28"/>
+          <w:szCs w:val="28"/>
+        </w:rPr>
+      </w:pPr>
+      <w:r>
+        <w:rPr>
+          <w:sz w:val="28"/>
+          <w:szCs w:val="28"/>
+        </w:rPr>
+        <w:t>(Liu et al., 2020)</w:t>
+      </w:r>
+    </w:p>
+    <w:p>
+      <w:pPr>
+        <w:pStyle w:val="ListParagraph"/>
+        <w:numPr>
+          <w:ilvl w:val="0"/>
+          <w:numId w:val="14"/>
+        </w:numPr>
+      </w:pPr>
+      <w:r>
+        <w:t>CESM to model the impact of the 1257 eruption on summer hydroclimate change over Europe.</w:t>
+      </w:r>
+    </w:p>
+    <w:p>
+      <w:pPr>
+        <w:pStyle w:val="ListParagraph"/>
+        <w:numPr>
+          <w:ilvl w:val="0"/>
+          <w:numId w:val="14"/>
+        </w:numPr>
+      </w:pPr>
+      <w:r>
+        <w:t>Suggest significant summer surface air temperature (SAT) cooling over Europe (-3.61C)</w:t>
+      </w:r>
+      <w:r>
+        <w:t xml:space="preserve"> – but this is greater than proxy records?</w:t>
+      </w:r>
+    </w:p>
+    <w:p>
+      <w:pPr>
+        <w:pStyle w:val="ListParagraph"/>
+        <w:numPr>
+          <w:ilvl w:val="0"/>
+          <w:numId w:val="14"/>
+        </w:numPr>
+      </w:pPr>
+      <w:r>
+        <w:t>Summer precipitation over Europe shows a dipole distribution characteristic of north-south reverse phase – WHAT IS THIS? Negative NAO phase</w:t>
+      </w:r>
+      <w:r>
+        <w:t xml:space="preserve"> with positive SLP anomaly</w:t>
+      </w:r>
+      <w:r>
+        <w:t>?</w:t>
+      </w:r>
+    </w:p>
+    <w:p>
+      <w:pPr>
+        <w:pStyle w:val="ListParagraph"/>
+        <w:numPr>
+          <w:ilvl w:val="0"/>
+          <w:numId w:val="14"/>
+        </w:numPr>
+      </w:pPr>
+      <w:r>
+        <w:t>Precipitation increases up to 0.42 mm/d in year 1 over Southern Europe, while it decreases by −0.28 mm/d in year 1 over Northern Europe – doesn’t appear to agree with historical records?</w:t>
+      </w:r>
+    </w:p>
+    <w:p>
+      <w:pPr>
+        <w:pStyle w:val="ListParagraph"/>
+        <w:numPr>
+          <w:ilvl w:val="0"/>
+          <w:numId w:val="14"/>
+        </w:numPr>
+      </w:pPr>
+      <w:r>
+        <w:t>Suggest Samalas forcing takes two decades to disappear</w:t>
+      </w:r>
+      <w:r>
+        <w:t>??</w:t>
+      </w:r>
+    </w:p>
+    <w:p>
+      <w:pPr>
+        <w:pStyle w:val="ListParagraph"/>
+        <w:numPr>
+          <w:ilvl w:val="0"/>
+          <w:numId w:val="14"/>
+        </w:numPr>
+      </w:pPr>
+      <w:r>
+        <w:t xml:space="preserve">Highlight climatic impact likely modulated by predisposing EAP towards </w:t>
+      </w:r>
+      <w:proofErr w:type="gramStart"/>
+      <w:r>
+        <w:t>it’s</w:t>
+      </w:r>
+      <w:proofErr w:type="gramEnd"/>
+      <w:r>
+        <w:t xml:space="preserve"> negative phase </w:t>
+      </w:r>
+    </w:p>
     <w:p/>
     <w:p>
       <w:pPr>
@@ -1687,6 +2208,119 @@
     </w:lvl>
   </w:abstractNum>
   <w:abstractNum w:abstractNumId="2" w15:restartNumberingAfterBreak="0">
+    <w:nsid w:val="0CE01C7D"/>
+    <w:multiLevelType w:val="hybridMultilevel"/>
+    <w:tmpl w:val="4A90D93C"/>
+    <w:lvl w:ilvl="0" w:tplc="08090001">
+      <w:start w:val="1"/>
+      <w:numFmt w:val="bullet"/>
+      <w:lvlText w:val=""/>
+      <w:lvlJc w:val="left"/>
+      <w:pPr>
+        <w:ind w:left="720" w:hanging="360"/>
+      </w:pPr>
+      <w:rPr>
+        <w:rFonts w:ascii="Symbol" w:hAnsi="Symbol" w:hint="default"/>
+      </w:rPr>
+    </w:lvl>
+    <w:lvl w:ilvl="1" w:tplc="08090003" w:tentative="1">
+      <w:start w:val="1"/>
+      <w:numFmt w:val="bullet"/>
+      <w:lvlText w:val="o"/>
+      <w:lvlJc w:val="left"/>
+      <w:pPr>
+        <w:ind w:left="1440" w:hanging="360"/>
+      </w:pPr>
+      <w:rPr>
+        <w:rFonts w:ascii="Courier New" w:hAnsi="Courier New" w:cs="Courier New" w:hint="default"/>
+      </w:rPr>
+    </w:lvl>
+    <w:lvl w:ilvl="2" w:tplc="08090005" w:tentative="1">
+      <w:start w:val="1"/>
+      <w:numFmt w:val="bullet"/>
+      <w:lvlText w:val=""/>
+      <w:lvlJc w:val="left"/>
+      <w:pPr>
+        <w:ind w:left="2160" w:hanging="360"/>
+      </w:pPr>
+      <w:rPr>
+        <w:rFonts w:ascii="Wingdings" w:hAnsi="Wingdings" w:hint="default"/>
+      </w:rPr>
+    </w:lvl>
+    <w:lvl w:ilvl="3" w:tplc="08090001" w:tentative="1">
+      <w:start w:val="1"/>
+      <w:numFmt w:val="bullet"/>
+      <w:lvlText w:val=""/>
+      <w:lvlJc w:val="left"/>
+      <w:pPr>
+        <w:ind w:left="2880" w:hanging="360"/>
+      </w:pPr>
+      <w:rPr>
+        <w:rFonts w:ascii="Symbol" w:hAnsi="Symbol" w:hint="default"/>
+      </w:rPr>
+    </w:lvl>
+    <w:lvl w:ilvl="4" w:tplc="08090003" w:tentative="1">
+      <w:start w:val="1"/>
+      <w:numFmt w:val="bullet"/>
+      <w:lvlText w:val="o"/>
+      <w:lvlJc w:val="left"/>
+      <w:pPr>
+        <w:ind w:left="3600" w:hanging="360"/>
+      </w:pPr>
+      <w:rPr>
+        <w:rFonts w:ascii="Courier New" w:hAnsi="Courier New" w:cs="Courier New" w:hint="default"/>
+      </w:rPr>
+    </w:lvl>
+    <w:lvl w:ilvl="5" w:tplc="08090005" w:tentative="1">
+      <w:start w:val="1"/>
+      <w:numFmt w:val="bullet"/>
+      <w:lvlText w:val=""/>
+      <w:lvlJc w:val="left"/>
+      <w:pPr>
+        <w:ind w:left="4320" w:hanging="360"/>
+      </w:pPr>
+      <w:rPr>
+        <w:rFonts w:ascii="Wingdings" w:hAnsi="Wingdings" w:hint="default"/>
+      </w:rPr>
+    </w:lvl>
+    <w:lvl w:ilvl="6" w:tplc="08090001" w:tentative="1">
+      <w:start w:val="1"/>
+      <w:numFmt w:val="bullet"/>
+      <w:lvlText w:val=""/>
+      <w:lvlJc w:val="left"/>
+      <w:pPr>
+        <w:ind w:left="5040" w:hanging="360"/>
+      </w:pPr>
+      <w:rPr>
+        <w:rFonts w:ascii="Symbol" w:hAnsi="Symbol" w:hint="default"/>
+      </w:rPr>
+    </w:lvl>
+    <w:lvl w:ilvl="7" w:tplc="08090003" w:tentative="1">
+      <w:start w:val="1"/>
+      <w:numFmt w:val="bullet"/>
+      <w:lvlText w:val="o"/>
+      <w:lvlJc w:val="left"/>
+      <w:pPr>
+        <w:ind w:left="5760" w:hanging="360"/>
+      </w:pPr>
+      <w:rPr>
+        <w:rFonts w:ascii="Courier New" w:hAnsi="Courier New" w:cs="Courier New" w:hint="default"/>
+      </w:rPr>
+    </w:lvl>
+    <w:lvl w:ilvl="8" w:tplc="08090005" w:tentative="1">
+      <w:start w:val="1"/>
+      <w:numFmt w:val="bullet"/>
+      <w:lvlText w:val=""/>
+      <w:lvlJc w:val="left"/>
+      <w:pPr>
+        <w:ind w:left="6480" w:hanging="360"/>
+      </w:pPr>
+      <w:rPr>
+        <w:rFonts w:ascii="Wingdings" w:hAnsi="Wingdings" w:hint="default"/>
+      </w:rPr>
+    </w:lvl>
+  </w:abstractNum>
+  <w:abstractNum w:abstractNumId="3" w15:restartNumberingAfterBreak="0">
     <w:nsid w:val="0E476557"/>
     <w:multiLevelType w:val="hybridMultilevel"/>
     <w:tmpl w:val="000C2ED6"/>
@@ -1799,7 +2433,120 @@
       </w:rPr>
     </w:lvl>
   </w:abstractNum>
-  <w:abstractNum w:abstractNumId="3" w15:restartNumberingAfterBreak="0">
+  <w:abstractNum w:abstractNumId="4" w15:restartNumberingAfterBreak="0">
+    <w:nsid w:val="11034179"/>
+    <w:multiLevelType w:val="hybridMultilevel"/>
+    <w:tmpl w:val="07DAB074"/>
+    <w:lvl w:ilvl="0" w:tplc="08090001">
+      <w:start w:val="1"/>
+      <w:numFmt w:val="bullet"/>
+      <w:lvlText w:val=""/>
+      <w:lvlJc w:val="left"/>
+      <w:pPr>
+        <w:ind w:left="720" w:hanging="360"/>
+      </w:pPr>
+      <w:rPr>
+        <w:rFonts w:ascii="Symbol" w:hAnsi="Symbol" w:hint="default"/>
+      </w:rPr>
+    </w:lvl>
+    <w:lvl w:ilvl="1" w:tplc="08090003" w:tentative="1">
+      <w:start w:val="1"/>
+      <w:numFmt w:val="bullet"/>
+      <w:lvlText w:val="o"/>
+      <w:lvlJc w:val="left"/>
+      <w:pPr>
+        <w:ind w:left="1440" w:hanging="360"/>
+      </w:pPr>
+      <w:rPr>
+        <w:rFonts w:ascii="Courier New" w:hAnsi="Courier New" w:cs="Courier New" w:hint="default"/>
+      </w:rPr>
+    </w:lvl>
+    <w:lvl w:ilvl="2" w:tplc="08090005" w:tentative="1">
+      <w:start w:val="1"/>
+      <w:numFmt w:val="bullet"/>
+      <w:lvlText w:val=""/>
+      <w:lvlJc w:val="left"/>
+      <w:pPr>
+        <w:ind w:left="2160" w:hanging="360"/>
+      </w:pPr>
+      <w:rPr>
+        <w:rFonts w:ascii="Wingdings" w:hAnsi="Wingdings" w:hint="default"/>
+      </w:rPr>
+    </w:lvl>
+    <w:lvl w:ilvl="3" w:tplc="08090001" w:tentative="1">
+      <w:start w:val="1"/>
+      <w:numFmt w:val="bullet"/>
+      <w:lvlText w:val=""/>
+      <w:lvlJc w:val="left"/>
+      <w:pPr>
+        <w:ind w:left="2880" w:hanging="360"/>
+      </w:pPr>
+      <w:rPr>
+        <w:rFonts w:ascii="Symbol" w:hAnsi="Symbol" w:hint="default"/>
+      </w:rPr>
+    </w:lvl>
+    <w:lvl w:ilvl="4" w:tplc="08090003" w:tentative="1">
+      <w:start w:val="1"/>
+      <w:numFmt w:val="bullet"/>
+      <w:lvlText w:val="o"/>
+      <w:lvlJc w:val="left"/>
+      <w:pPr>
+        <w:ind w:left="3600" w:hanging="360"/>
+      </w:pPr>
+      <w:rPr>
+        <w:rFonts w:ascii="Courier New" w:hAnsi="Courier New" w:cs="Courier New" w:hint="default"/>
+      </w:rPr>
+    </w:lvl>
+    <w:lvl w:ilvl="5" w:tplc="08090005" w:tentative="1">
+      <w:start w:val="1"/>
+      <w:numFmt w:val="bullet"/>
+      <w:lvlText w:val=""/>
+      <w:lvlJc w:val="left"/>
+      <w:pPr>
+        <w:ind w:left="4320" w:hanging="360"/>
+      </w:pPr>
+      <w:rPr>
+        <w:rFonts w:ascii="Wingdings" w:hAnsi="Wingdings" w:hint="default"/>
+      </w:rPr>
+    </w:lvl>
+    <w:lvl w:ilvl="6" w:tplc="08090001" w:tentative="1">
+      <w:start w:val="1"/>
+      <w:numFmt w:val="bullet"/>
+      <w:lvlText w:val=""/>
+      <w:lvlJc w:val="left"/>
+      <w:pPr>
+        <w:ind w:left="5040" w:hanging="360"/>
+      </w:pPr>
+      <w:rPr>
+        <w:rFonts w:ascii="Symbol" w:hAnsi="Symbol" w:hint="default"/>
+      </w:rPr>
+    </w:lvl>
+    <w:lvl w:ilvl="7" w:tplc="08090003" w:tentative="1">
+      <w:start w:val="1"/>
+      <w:numFmt w:val="bullet"/>
+      <w:lvlText w:val="o"/>
+      <w:lvlJc w:val="left"/>
+      <w:pPr>
+        <w:ind w:left="5760" w:hanging="360"/>
+      </w:pPr>
+      <w:rPr>
+        <w:rFonts w:ascii="Courier New" w:hAnsi="Courier New" w:cs="Courier New" w:hint="default"/>
+      </w:rPr>
+    </w:lvl>
+    <w:lvl w:ilvl="8" w:tplc="08090005" w:tentative="1">
+      <w:start w:val="1"/>
+      <w:numFmt w:val="bullet"/>
+      <w:lvlText w:val=""/>
+      <w:lvlJc w:val="left"/>
+      <w:pPr>
+        <w:ind w:left="6480" w:hanging="360"/>
+      </w:pPr>
+      <w:rPr>
+        <w:rFonts w:ascii="Wingdings" w:hAnsi="Wingdings" w:hint="default"/>
+      </w:rPr>
+    </w:lvl>
+  </w:abstractNum>
+  <w:abstractNum w:abstractNumId="5" w15:restartNumberingAfterBreak="0">
     <w:nsid w:val="35B06FA3"/>
     <w:multiLevelType w:val="hybridMultilevel"/>
     <w:tmpl w:val="FE387170"/>
@@ -1912,7 +2659,120 @@
       </w:rPr>
     </w:lvl>
   </w:abstractNum>
-  <w:abstractNum w:abstractNumId="4" w15:restartNumberingAfterBreak="0">
+  <w:abstractNum w:abstractNumId="6" w15:restartNumberingAfterBreak="0">
+    <w:nsid w:val="46532532"/>
+    <w:multiLevelType w:val="hybridMultilevel"/>
+    <w:tmpl w:val="498CF028"/>
+    <w:lvl w:ilvl="0" w:tplc="08090001">
+      <w:start w:val="1"/>
+      <w:numFmt w:val="bullet"/>
+      <w:lvlText w:val=""/>
+      <w:lvlJc w:val="left"/>
+      <w:pPr>
+        <w:ind w:left="720" w:hanging="360"/>
+      </w:pPr>
+      <w:rPr>
+        <w:rFonts w:ascii="Symbol" w:hAnsi="Symbol" w:hint="default"/>
+      </w:rPr>
+    </w:lvl>
+    <w:lvl w:ilvl="1" w:tplc="08090003" w:tentative="1">
+      <w:start w:val="1"/>
+      <w:numFmt w:val="bullet"/>
+      <w:lvlText w:val="o"/>
+      <w:lvlJc w:val="left"/>
+      <w:pPr>
+        <w:ind w:left="1440" w:hanging="360"/>
+      </w:pPr>
+      <w:rPr>
+        <w:rFonts w:ascii="Courier New" w:hAnsi="Courier New" w:cs="Courier New" w:hint="default"/>
+      </w:rPr>
+    </w:lvl>
+    <w:lvl w:ilvl="2" w:tplc="08090005" w:tentative="1">
+      <w:start w:val="1"/>
+      <w:numFmt w:val="bullet"/>
+      <w:lvlText w:val=""/>
+      <w:lvlJc w:val="left"/>
+      <w:pPr>
+        <w:ind w:left="2160" w:hanging="360"/>
+      </w:pPr>
+      <w:rPr>
+        <w:rFonts w:ascii="Wingdings" w:hAnsi="Wingdings" w:hint="default"/>
+      </w:rPr>
+    </w:lvl>
+    <w:lvl w:ilvl="3" w:tplc="08090001" w:tentative="1">
+      <w:start w:val="1"/>
+      <w:numFmt w:val="bullet"/>
+      <w:lvlText w:val=""/>
+      <w:lvlJc w:val="left"/>
+      <w:pPr>
+        <w:ind w:left="2880" w:hanging="360"/>
+      </w:pPr>
+      <w:rPr>
+        <w:rFonts w:ascii="Symbol" w:hAnsi="Symbol" w:hint="default"/>
+      </w:rPr>
+    </w:lvl>
+    <w:lvl w:ilvl="4" w:tplc="08090003" w:tentative="1">
+      <w:start w:val="1"/>
+      <w:numFmt w:val="bullet"/>
+      <w:lvlText w:val="o"/>
+      <w:lvlJc w:val="left"/>
+      <w:pPr>
+        <w:ind w:left="3600" w:hanging="360"/>
+      </w:pPr>
+      <w:rPr>
+        <w:rFonts w:ascii="Courier New" w:hAnsi="Courier New" w:cs="Courier New" w:hint="default"/>
+      </w:rPr>
+    </w:lvl>
+    <w:lvl w:ilvl="5" w:tplc="08090005" w:tentative="1">
+      <w:start w:val="1"/>
+      <w:numFmt w:val="bullet"/>
+      <w:lvlText w:val=""/>
+      <w:lvlJc w:val="left"/>
+      <w:pPr>
+        <w:ind w:left="4320" w:hanging="360"/>
+      </w:pPr>
+      <w:rPr>
+        <w:rFonts w:ascii="Wingdings" w:hAnsi="Wingdings" w:hint="default"/>
+      </w:rPr>
+    </w:lvl>
+    <w:lvl w:ilvl="6" w:tplc="08090001" w:tentative="1">
+      <w:start w:val="1"/>
+      <w:numFmt w:val="bullet"/>
+      <w:lvlText w:val=""/>
+      <w:lvlJc w:val="left"/>
+      <w:pPr>
+        <w:ind w:left="5040" w:hanging="360"/>
+      </w:pPr>
+      <w:rPr>
+        <w:rFonts w:ascii="Symbol" w:hAnsi="Symbol" w:hint="default"/>
+      </w:rPr>
+    </w:lvl>
+    <w:lvl w:ilvl="7" w:tplc="08090003" w:tentative="1">
+      <w:start w:val="1"/>
+      <w:numFmt w:val="bullet"/>
+      <w:lvlText w:val="o"/>
+      <w:lvlJc w:val="left"/>
+      <w:pPr>
+        <w:ind w:left="5760" w:hanging="360"/>
+      </w:pPr>
+      <w:rPr>
+        <w:rFonts w:ascii="Courier New" w:hAnsi="Courier New" w:cs="Courier New" w:hint="default"/>
+      </w:rPr>
+    </w:lvl>
+    <w:lvl w:ilvl="8" w:tplc="08090005" w:tentative="1">
+      <w:start w:val="1"/>
+      <w:numFmt w:val="bullet"/>
+      <w:lvlText w:val=""/>
+      <w:lvlJc w:val="left"/>
+      <w:pPr>
+        <w:ind w:left="6480" w:hanging="360"/>
+      </w:pPr>
+      <w:rPr>
+        <w:rFonts w:ascii="Wingdings" w:hAnsi="Wingdings" w:hint="default"/>
+      </w:rPr>
+    </w:lvl>
+  </w:abstractNum>
+  <w:abstractNum w:abstractNumId="7" w15:restartNumberingAfterBreak="0">
     <w:nsid w:val="47D4517C"/>
     <w:multiLevelType w:val="hybridMultilevel"/>
     <w:tmpl w:val="6B947990"/>
@@ -2025,7 +2885,7 @@
       </w:rPr>
     </w:lvl>
   </w:abstractNum>
-  <w:abstractNum w:abstractNumId="5" w15:restartNumberingAfterBreak="0">
+  <w:abstractNum w:abstractNumId="8" w15:restartNumberingAfterBreak="0">
     <w:nsid w:val="49370FB8"/>
     <w:multiLevelType w:val="hybridMultilevel"/>
     <w:tmpl w:val="80162C5E"/>
@@ -2138,7 +2998,7 @@
       </w:rPr>
     </w:lvl>
   </w:abstractNum>
-  <w:abstractNum w:abstractNumId="6" w15:restartNumberingAfterBreak="0">
+  <w:abstractNum w:abstractNumId="9" w15:restartNumberingAfterBreak="0">
     <w:nsid w:val="4BB9425F"/>
     <w:multiLevelType w:val="hybridMultilevel"/>
     <w:tmpl w:val="CCAEB440"/>
@@ -2251,7 +3111,120 @@
       </w:rPr>
     </w:lvl>
   </w:abstractNum>
-  <w:abstractNum w:abstractNumId="7" w15:restartNumberingAfterBreak="0">
+  <w:abstractNum w:abstractNumId="10" w15:restartNumberingAfterBreak="0">
+    <w:nsid w:val="4E5B4874"/>
+    <w:multiLevelType w:val="hybridMultilevel"/>
+    <w:tmpl w:val="99667D7E"/>
+    <w:lvl w:ilvl="0" w:tplc="08090001">
+      <w:start w:val="1"/>
+      <w:numFmt w:val="bullet"/>
+      <w:lvlText w:val=""/>
+      <w:lvlJc w:val="left"/>
+      <w:pPr>
+        <w:ind w:left="720" w:hanging="360"/>
+      </w:pPr>
+      <w:rPr>
+        <w:rFonts w:ascii="Symbol" w:hAnsi="Symbol" w:hint="default"/>
+      </w:rPr>
+    </w:lvl>
+    <w:lvl w:ilvl="1" w:tplc="08090003" w:tentative="1">
+      <w:start w:val="1"/>
+      <w:numFmt w:val="bullet"/>
+      <w:lvlText w:val="o"/>
+      <w:lvlJc w:val="left"/>
+      <w:pPr>
+        <w:ind w:left="1440" w:hanging="360"/>
+      </w:pPr>
+      <w:rPr>
+        <w:rFonts w:ascii="Courier New" w:hAnsi="Courier New" w:cs="Courier New" w:hint="default"/>
+      </w:rPr>
+    </w:lvl>
+    <w:lvl w:ilvl="2" w:tplc="08090005" w:tentative="1">
+      <w:start w:val="1"/>
+      <w:numFmt w:val="bullet"/>
+      <w:lvlText w:val=""/>
+      <w:lvlJc w:val="left"/>
+      <w:pPr>
+        <w:ind w:left="2160" w:hanging="360"/>
+      </w:pPr>
+      <w:rPr>
+        <w:rFonts w:ascii="Wingdings" w:hAnsi="Wingdings" w:hint="default"/>
+      </w:rPr>
+    </w:lvl>
+    <w:lvl w:ilvl="3" w:tplc="08090001" w:tentative="1">
+      <w:start w:val="1"/>
+      <w:numFmt w:val="bullet"/>
+      <w:lvlText w:val=""/>
+      <w:lvlJc w:val="left"/>
+      <w:pPr>
+        <w:ind w:left="2880" w:hanging="360"/>
+      </w:pPr>
+      <w:rPr>
+        <w:rFonts w:ascii="Symbol" w:hAnsi="Symbol" w:hint="default"/>
+      </w:rPr>
+    </w:lvl>
+    <w:lvl w:ilvl="4" w:tplc="08090003" w:tentative="1">
+      <w:start w:val="1"/>
+      <w:numFmt w:val="bullet"/>
+      <w:lvlText w:val="o"/>
+      <w:lvlJc w:val="left"/>
+      <w:pPr>
+        <w:ind w:left="3600" w:hanging="360"/>
+      </w:pPr>
+      <w:rPr>
+        <w:rFonts w:ascii="Courier New" w:hAnsi="Courier New" w:cs="Courier New" w:hint="default"/>
+      </w:rPr>
+    </w:lvl>
+    <w:lvl w:ilvl="5" w:tplc="08090005" w:tentative="1">
+      <w:start w:val="1"/>
+      <w:numFmt w:val="bullet"/>
+      <w:lvlText w:val=""/>
+      <w:lvlJc w:val="left"/>
+      <w:pPr>
+        <w:ind w:left="4320" w:hanging="360"/>
+      </w:pPr>
+      <w:rPr>
+        <w:rFonts w:ascii="Wingdings" w:hAnsi="Wingdings" w:hint="default"/>
+      </w:rPr>
+    </w:lvl>
+    <w:lvl w:ilvl="6" w:tplc="08090001" w:tentative="1">
+      <w:start w:val="1"/>
+      <w:numFmt w:val="bullet"/>
+      <w:lvlText w:val=""/>
+      <w:lvlJc w:val="left"/>
+      <w:pPr>
+        <w:ind w:left="5040" w:hanging="360"/>
+      </w:pPr>
+      <w:rPr>
+        <w:rFonts w:ascii="Symbol" w:hAnsi="Symbol" w:hint="default"/>
+      </w:rPr>
+    </w:lvl>
+    <w:lvl w:ilvl="7" w:tplc="08090003" w:tentative="1">
+      <w:start w:val="1"/>
+      <w:numFmt w:val="bullet"/>
+      <w:lvlText w:val="o"/>
+      <w:lvlJc w:val="left"/>
+      <w:pPr>
+        <w:ind w:left="5760" w:hanging="360"/>
+      </w:pPr>
+      <w:rPr>
+        <w:rFonts w:ascii="Courier New" w:hAnsi="Courier New" w:cs="Courier New" w:hint="default"/>
+      </w:rPr>
+    </w:lvl>
+    <w:lvl w:ilvl="8" w:tplc="08090005" w:tentative="1">
+      <w:start w:val="1"/>
+      <w:numFmt w:val="bullet"/>
+      <w:lvlText w:val=""/>
+      <w:lvlJc w:val="left"/>
+      <w:pPr>
+        <w:ind w:left="6480" w:hanging="360"/>
+      </w:pPr>
+      <w:rPr>
+        <w:rFonts w:ascii="Wingdings" w:hAnsi="Wingdings" w:hint="default"/>
+      </w:rPr>
+    </w:lvl>
+  </w:abstractNum>
+  <w:abstractNum w:abstractNumId="11" w15:restartNumberingAfterBreak="0">
     <w:nsid w:val="6C4C7D3E"/>
     <w:multiLevelType w:val="hybridMultilevel"/>
     <w:tmpl w:val="1FA8E658"/>
@@ -2364,7 +3337,120 @@
       </w:rPr>
     </w:lvl>
   </w:abstractNum>
-  <w:abstractNum w:abstractNumId="8" w15:restartNumberingAfterBreak="0">
+  <w:abstractNum w:abstractNumId="12" w15:restartNumberingAfterBreak="0">
+    <w:nsid w:val="73F964D5"/>
+    <w:multiLevelType w:val="hybridMultilevel"/>
+    <w:tmpl w:val="1D22F5C2"/>
+    <w:lvl w:ilvl="0" w:tplc="08090001">
+      <w:start w:val="1"/>
+      <w:numFmt w:val="bullet"/>
+      <w:lvlText w:val=""/>
+      <w:lvlJc w:val="left"/>
+      <w:pPr>
+        <w:ind w:left="720" w:hanging="360"/>
+      </w:pPr>
+      <w:rPr>
+        <w:rFonts w:ascii="Symbol" w:hAnsi="Symbol" w:hint="default"/>
+      </w:rPr>
+    </w:lvl>
+    <w:lvl w:ilvl="1" w:tplc="08090003" w:tentative="1">
+      <w:start w:val="1"/>
+      <w:numFmt w:val="bullet"/>
+      <w:lvlText w:val="o"/>
+      <w:lvlJc w:val="left"/>
+      <w:pPr>
+        <w:ind w:left="1440" w:hanging="360"/>
+      </w:pPr>
+      <w:rPr>
+        <w:rFonts w:ascii="Courier New" w:hAnsi="Courier New" w:cs="Courier New" w:hint="default"/>
+      </w:rPr>
+    </w:lvl>
+    <w:lvl w:ilvl="2" w:tplc="08090005" w:tentative="1">
+      <w:start w:val="1"/>
+      <w:numFmt w:val="bullet"/>
+      <w:lvlText w:val=""/>
+      <w:lvlJc w:val="left"/>
+      <w:pPr>
+        <w:ind w:left="2160" w:hanging="360"/>
+      </w:pPr>
+      <w:rPr>
+        <w:rFonts w:ascii="Wingdings" w:hAnsi="Wingdings" w:hint="default"/>
+      </w:rPr>
+    </w:lvl>
+    <w:lvl w:ilvl="3" w:tplc="08090001" w:tentative="1">
+      <w:start w:val="1"/>
+      <w:numFmt w:val="bullet"/>
+      <w:lvlText w:val=""/>
+      <w:lvlJc w:val="left"/>
+      <w:pPr>
+        <w:ind w:left="2880" w:hanging="360"/>
+      </w:pPr>
+      <w:rPr>
+        <w:rFonts w:ascii="Symbol" w:hAnsi="Symbol" w:hint="default"/>
+      </w:rPr>
+    </w:lvl>
+    <w:lvl w:ilvl="4" w:tplc="08090003" w:tentative="1">
+      <w:start w:val="1"/>
+      <w:numFmt w:val="bullet"/>
+      <w:lvlText w:val="o"/>
+      <w:lvlJc w:val="left"/>
+      <w:pPr>
+        <w:ind w:left="3600" w:hanging="360"/>
+      </w:pPr>
+      <w:rPr>
+        <w:rFonts w:ascii="Courier New" w:hAnsi="Courier New" w:cs="Courier New" w:hint="default"/>
+      </w:rPr>
+    </w:lvl>
+    <w:lvl w:ilvl="5" w:tplc="08090005" w:tentative="1">
+      <w:start w:val="1"/>
+      <w:numFmt w:val="bullet"/>
+      <w:lvlText w:val=""/>
+      <w:lvlJc w:val="left"/>
+      <w:pPr>
+        <w:ind w:left="4320" w:hanging="360"/>
+      </w:pPr>
+      <w:rPr>
+        <w:rFonts w:ascii="Wingdings" w:hAnsi="Wingdings" w:hint="default"/>
+      </w:rPr>
+    </w:lvl>
+    <w:lvl w:ilvl="6" w:tplc="08090001" w:tentative="1">
+      <w:start w:val="1"/>
+      <w:numFmt w:val="bullet"/>
+      <w:lvlText w:val=""/>
+      <w:lvlJc w:val="left"/>
+      <w:pPr>
+        <w:ind w:left="5040" w:hanging="360"/>
+      </w:pPr>
+      <w:rPr>
+        <w:rFonts w:ascii="Symbol" w:hAnsi="Symbol" w:hint="default"/>
+      </w:rPr>
+    </w:lvl>
+    <w:lvl w:ilvl="7" w:tplc="08090003" w:tentative="1">
+      <w:start w:val="1"/>
+      <w:numFmt w:val="bullet"/>
+      <w:lvlText w:val="o"/>
+      <w:lvlJc w:val="left"/>
+      <w:pPr>
+        <w:ind w:left="5760" w:hanging="360"/>
+      </w:pPr>
+      <w:rPr>
+        <w:rFonts w:ascii="Courier New" w:hAnsi="Courier New" w:cs="Courier New" w:hint="default"/>
+      </w:rPr>
+    </w:lvl>
+    <w:lvl w:ilvl="8" w:tplc="08090005" w:tentative="1">
+      <w:start w:val="1"/>
+      <w:numFmt w:val="bullet"/>
+      <w:lvlText w:val=""/>
+      <w:lvlJc w:val="left"/>
+      <w:pPr>
+        <w:ind w:left="6480" w:hanging="360"/>
+      </w:pPr>
+      <w:rPr>
+        <w:rFonts w:ascii="Wingdings" w:hAnsi="Wingdings" w:hint="default"/>
+      </w:rPr>
+    </w:lvl>
+  </w:abstractNum>
+  <w:abstractNum w:abstractNumId="13" w15:restartNumberingAfterBreak="0">
     <w:nsid w:val="7BBD572B"/>
     <w:multiLevelType w:val="hybridMultilevel"/>
     <w:tmpl w:val="A5DA1720"/>
@@ -2478,19 +3564,19 @@
     </w:lvl>
   </w:abstractNum>
   <w:num w:numId="1">
+    <w:abstractNumId w:val="5"/>
+  </w:num>
+  <w:num w:numId="2">
     <w:abstractNumId w:val="3"/>
   </w:num>
-  <w:num w:numId="2">
-    <w:abstractNumId w:val="2"/>
-  </w:num>
   <w:num w:numId="3">
-    <w:abstractNumId w:val="5"/>
+    <w:abstractNumId w:val="8"/>
   </w:num>
   <w:num w:numId="4">
-    <w:abstractNumId w:val="7"/>
+    <w:abstractNumId w:val="11"/>
   </w:num>
   <w:num w:numId="5">
-    <w:abstractNumId w:val="4"/>
+    <w:abstractNumId w:val="7"/>
   </w:num>
   <w:num w:numId="6">
     <w:abstractNumId w:val="0"/>
@@ -2499,10 +3585,25 @@
     <w:abstractNumId w:val="1"/>
   </w:num>
   <w:num w:numId="8">
+    <w:abstractNumId w:val="9"/>
+  </w:num>
+  <w:num w:numId="9">
+    <w:abstractNumId w:val="13"/>
+  </w:num>
+  <w:num w:numId="10">
+    <w:abstractNumId w:val="4"/>
+  </w:num>
+  <w:num w:numId="11">
     <w:abstractNumId w:val="6"/>
   </w:num>
-  <w:num w:numId="9">
-    <w:abstractNumId w:val="8"/>
+  <w:num w:numId="12">
+    <w:abstractNumId w:val="12"/>
+  </w:num>
+  <w:num w:numId="13">
+    <w:abstractNumId w:val="2"/>
+  </w:num>
+  <w:num w:numId="14">
+    <w:abstractNumId w:val="10"/>
   </w:num>
 </w:numbering>
 </file>

</xml_diff>